<commit_message>
Added exporting data to docx and zip archive
</commit_message>
<xml_diff>
--- a/app/modules/exports/documents/resources/torg-12.docx
+++ b/app/modules/exports/documents/resources/torg-12.docx
@@ -1,6 +1,6 @@
 
 <file path=word/document.xml><?xml version="1.0" encoding="utf-8"?>
-<w:document xmlns:wpc="http://schemas.microsoft.com/office/word/2010/wordprocessingCanvas" xmlns:cx="http://schemas.microsoft.com/office/drawing/2014/chartex" xmlns:cx1="http://schemas.microsoft.com/office/drawing/2015/9/8/chartex" xmlns:mc="http://schemas.openxmlformats.org/markup-compatibility/2006" xmlns:o="urn:schemas-microsoft-com:office:office" xmlns:r="http://schemas.openxmlformats.org/officeDocument/2006/relationships" xmlns:m="http://schemas.openxmlformats.org/officeDocument/2006/math" xmlns:v="urn:schemas-microsoft-com:vml" xmlns:wp14="http://schemas.microsoft.com/office/word/2010/wordprocessingDrawing" xmlns:wp="http://schemas.openxmlformats.org/drawingml/2006/wordprocessingDrawing" xmlns:w10="urn:schemas-microsoft-com:office:word" xmlns:w="http://schemas.openxmlformats.org/wordprocessingml/2006/main" xmlns:w14="http://schemas.microsoft.com/office/word/2010/wordml" xmlns:w15="http://schemas.microsoft.com/office/word/2012/wordml" xmlns:w16se="http://schemas.microsoft.com/office/word/2015/wordml/symex" xmlns:wpg="http://schemas.microsoft.com/office/word/2010/wordprocessingGroup" xmlns:wpi="http://schemas.microsoft.com/office/word/2010/wordprocessingInk" xmlns:wne="http://schemas.microsoft.com/office/word/2006/wordml" xmlns:wps="http://schemas.microsoft.com/office/word/2010/wordprocessingShape" mc:Ignorable="w14 w15 w16se wp14">
+<w:document xmlns:wpc="http://schemas.microsoft.com/office/word/2010/wordprocessingCanvas" xmlns:mc="http://schemas.openxmlformats.org/markup-compatibility/2006" xmlns:o="urn:schemas-microsoft-com:office:office" xmlns:r="http://schemas.openxmlformats.org/officeDocument/2006/relationships" xmlns:m="http://schemas.openxmlformats.org/officeDocument/2006/math" xmlns:v="urn:schemas-microsoft-com:vml" xmlns:wp14="http://schemas.microsoft.com/office/word/2010/wordprocessingDrawing" xmlns:wp="http://schemas.openxmlformats.org/drawingml/2006/wordprocessingDrawing" xmlns:w10="urn:schemas-microsoft-com:office:word" xmlns:w="http://schemas.openxmlformats.org/wordprocessingml/2006/main" xmlns:w14="http://schemas.microsoft.com/office/word/2010/wordml" xmlns:wpg="http://schemas.microsoft.com/office/word/2010/wordprocessingGroup" xmlns:wpi="http://schemas.microsoft.com/office/word/2010/wordprocessingInk" xmlns:wne="http://schemas.microsoft.com/office/word/2006/wordml" xmlns:wps="http://schemas.microsoft.com/office/word/2010/wordprocessingShape" mc:Ignorable="w14 wp14">
   <w:body>
     <w:p>
       <w:pPr>
@@ -558,8 +558,20 @@
                 <w:color w:val="000000"/>
                 <w:sz w:val="22"/>
                 <w:szCs w:val="22"/>
-              </w:rPr>
-            </w:pPr>
+                <w:lang w:val="en-US"/>
+              </w:rPr>
+            </w:pPr>
+            <w:bookmarkStart w:id="0" w:name="_Hlk126058243"/>
+            <w:r>
+              <w:rPr>
+                <w:color w:val="000000"/>
+                <w:sz w:val="22"/>
+                <w:szCs w:val="22"/>
+                <w:lang w:val="en-US"/>
+              </w:rPr>
+              <w:t>${customerName}</w:t>
+            </w:r>
+            <w:bookmarkEnd w:id="0"/>
           </w:p>
         </w:tc>
         <w:tc>
@@ -763,7 +775,6 @@
           </w:tcPr>
           <w:p>
             <w:pPr>
-              <w:jc w:val="center"/>
               <w:rPr>
                 <w:color w:val="000000"/>
                 <w:sz w:val="22"/>
@@ -776,9 +787,9 @@
                 <w:color w:val="000000"/>
                 <w:sz w:val="22"/>
                 <w:szCs w:val="22"/>
-                <w:vertAlign w:val="superscript"/>
-              </w:rPr>
-              <w:t xml:space="preserve">           </w:t>
+                <w:lang w:val="en-US"/>
+              </w:rPr>
+              <w:t>${customerName}</w:t>
             </w:r>
           </w:p>
         </w:tc>
@@ -1575,10 +1586,10 @@
               <w:bottom w:val="single" w:sz="18" w:space="0" w:color="auto"/>
               <w:right w:val="single" w:sz="6" w:space="0" w:color="auto"/>
             </w:tcBorders>
-          </w:tcPr>
-          <w:p>
-            <w:pPr>
-              <w:jc w:val="both"/>
+            <w:vAlign w:val="center"/>
+          </w:tcPr>
+          <w:p>
+            <w:pPr>
               <w:rPr>
                 <w:color w:val="000000"/>
                 <w:sz w:val="18"/>
@@ -1591,8 +1602,9 @@
                 <w:color w:val="000000"/>
                 <w:sz w:val="18"/>
                 <w:szCs w:val="18"/>
-              </w:rPr>
-              <w:t xml:space="preserve"> </w:t>
+                <w:lang w:val="en-US"/>
+              </w:rPr>
+              <w:t>${</w:t>
             </w:r>
             <w:r>
               <w:rPr>
@@ -1601,10 +1613,8 @@
                 <w:szCs w:val="18"/>
                 <w:lang w:val="en-US"/>
               </w:rPr>
-              <w:t>${foo</w:t>
-            </w:r>
-            <w:bookmarkStart w:id="0" w:name="_GoBack"/>
-            <w:bookmarkEnd w:id="0"/>
+              <w:t>docNum</w:t>
+            </w:r>
             <w:r>
               <w:rPr>
                 <w:color w:val="000000"/>
@@ -1633,6 +1643,7 @@
                 <w:color w:val="000000"/>
                 <w:sz w:val="18"/>
                 <w:szCs w:val="18"/>
+                <w:lang w:val="en-US"/>
               </w:rPr>
             </w:pPr>
             <w:r>
@@ -1640,8 +1651,9 @@
                 <w:color w:val="000000"/>
                 <w:sz w:val="18"/>
                 <w:szCs w:val="18"/>
-              </w:rPr>
-              <w:t xml:space="preserve"> </w:t>
+                <w:lang w:val="en-US"/>
+              </w:rPr>
+              <w:t>${docDate}</w:t>
             </w:r>
           </w:p>
         </w:tc>
@@ -3150,15 +3162,38 @@
                 <w:color w:val="000000"/>
                 <w:sz w:val="17"/>
                 <w:szCs w:val="17"/>
-              </w:rPr>
-            </w:pPr>
-            <w:r>
-              <w:rPr>
-                <w:color w:val="000000"/>
-                <w:sz w:val="17"/>
-                <w:szCs w:val="17"/>
-              </w:rPr>
-              <w:t xml:space="preserve"> </w:t>
+                <w:lang w:val="en-US"/>
+              </w:rPr>
+            </w:pPr>
+            <w:bookmarkStart w:id="1" w:name="_Hlk126059317"/>
+            <w:r>
+              <w:rPr>
+                <w:color w:val="000000"/>
+                <w:sz w:val="17"/>
+                <w:szCs w:val="17"/>
+                <w:lang w:val="en-US"/>
+              </w:rPr>
+              <w:t>${</w:t>
+            </w:r>
+            <w:r>
+              <w:rPr>
+                <w:color w:val="000000"/>
+                <w:sz w:val="17"/>
+                <w:szCs w:val="17"/>
+                <w:lang w:val="en-US"/>
+              </w:rPr>
+              <w:t>productNum</w:t>
+            </w:r>
+            <w:bookmarkStart w:id="2" w:name="_GoBack"/>
+            <w:bookmarkEnd w:id="2"/>
+            <w:r>
+              <w:rPr>
+                <w:color w:val="000000"/>
+                <w:sz w:val="17"/>
+                <w:szCs w:val="17"/>
+                <w:lang w:val="en-US"/>
+              </w:rPr>
+              <w:t>}</w:t>
             </w:r>
           </w:p>
         </w:tc>
@@ -3179,15 +3214,17 @@
                 <w:color w:val="000000"/>
                 <w:sz w:val="17"/>
                 <w:szCs w:val="17"/>
-              </w:rPr>
-            </w:pPr>
-            <w:r>
-              <w:rPr>
-                <w:color w:val="000000"/>
-                <w:sz w:val="17"/>
-                <w:szCs w:val="17"/>
-              </w:rPr>
-              <w:t xml:space="preserve"> </w:t>
+                <w:lang w:val="en-US"/>
+              </w:rPr>
+            </w:pPr>
+            <w:r>
+              <w:rPr>
+                <w:color w:val="000000"/>
+                <w:sz w:val="17"/>
+                <w:szCs w:val="17"/>
+                <w:lang w:val="en-US"/>
+              </w:rPr>
+              <w:t>${productName}</w:t>
             </w:r>
           </w:p>
         </w:tc>
@@ -3353,15 +3390,17 @@
                 <w:color w:val="000000"/>
                 <w:sz w:val="17"/>
                 <w:szCs w:val="17"/>
-              </w:rPr>
-            </w:pPr>
-            <w:r>
-              <w:rPr>
-                <w:color w:val="000000"/>
-                <w:sz w:val="17"/>
-                <w:szCs w:val="17"/>
-              </w:rPr>
-              <w:t xml:space="preserve"> </w:t>
+                <w:lang w:val="en-US"/>
+              </w:rPr>
+            </w:pPr>
+            <w:r>
+              <w:rPr>
+                <w:color w:val="000000"/>
+                <w:sz w:val="17"/>
+                <w:szCs w:val="17"/>
+                <w:lang w:val="en-US"/>
+              </w:rPr>
+              <w:t>${productCount}</w:t>
             </w:r>
           </w:p>
         </w:tc>
@@ -3382,16 +3421,9 @@
                 <w:color w:val="000000"/>
                 <w:sz w:val="17"/>
                 <w:szCs w:val="17"/>
-              </w:rPr>
-            </w:pPr>
-            <w:r>
-              <w:rPr>
-                <w:color w:val="000000"/>
-                <w:sz w:val="17"/>
-                <w:szCs w:val="17"/>
-              </w:rPr>
-              <w:t xml:space="preserve"> </w:t>
-            </w:r>
+                <w:lang w:val="en-US"/>
+              </w:rPr>
+            </w:pPr>
           </w:p>
         </w:tc>
         <w:tc>
@@ -3418,8 +3450,9 @@
                 <w:color w:val="000000"/>
                 <w:sz w:val="17"/>
                 <w:szCs w:val="17"/>
-              </w:rPr>
-              <w:t xml:space="preserve"> </w:t>
+                <w:lang w:val="en-US"/>
+              </w:rPr>
+              <w:t>${productWeight}</w:t>
             </w:r>
           </w:p>
         </w:tc>
@@ -3447,8 +3480,9 @@
                 <w:color w:val="000000"/>
                 <w:sz w:val="17"/>
                 <w:szCs w:val="17"/>
-              </w:rPr>
-              <w:t xml:space="preserve"> </w:t>
+                <w:lang w:val="en-US"/>
+              </w:rPr>
+              <w:t>${productPrice}</w:t>
             </w:r>
           </w:p>
         </w:tc>
@@ -3569,6 +3603,7 @@
           </w:p>
         </w:tc>
       </w:tr>
+      <w:bookmarkEnd w:id="1"/>
       <w:tr>
         <w:trPr>
           <w:cantSplit/>
@@ -4158,7 +4193,7 @@
                 <v:stroke joinstyle="miter"/>
                 <v:path gradientshapeok="t" o:connecttype="rect"/>
               </v:shapetype>
-              <v:shape id="Text Box 2" o:spid="_x0000_s1026" type="#_x0000_t202" style="position:absolute;margin-left:214.35pt;margin-top:3.8pt;width:264pt;height:18pt;z-index:251653120;visibility:visible;mso-wrap-style:square;mso-width-percent:0;mso-height-percent:0;mso-wrap-distance-left:9pt;mso-wrap-distance-top:0;mso-wrap-distance-right:9pt;mso-wrap-distance-bottom:0;mso-position-horizontal:absolute;mso-position-horizontal-relative:text;mso-position-vertical:absolute;mso-position-vertical-relative:text;mso-width-percent:0;mso-height-percent:0;mso-width-relative:page;mso-height-relative:page;v-text-anchor:top" o:gfxdata="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" filled="f" stroked="f">
+              <v:shape id="Text Box 2" o:spid="_x0000_s1026" type="#_x0000_t202" style="position:absolute;left:0;text-align:left;margin-left:214.35pt;margin-top:3.8pt;width:264pt;height:18pt;z-index:251653120;visibility:visible;mso-wrap-style:square;mso-width-percent:0;mso-height-percent:0;mso-wrap-distance-left:9pt;mso-wrap-distance-top:0;mso-wrap-distance-right:9pt;mso-wrap-distance-bottom:0;mso-position-horizontal:absolute;mso-position-horizontal-relative:text;mso-position-vertical:absolute;mso-position-vertical-relative:text;mso-width-percent:0;mso-height-percent:0;mso-width-relative:page;mso-height-relative:page;v-text-anchor:top" o:gfxdata="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" filled="f" stroked="f">
                 <v:textbox>
                   <w:txbxContent>
                     <w:p/>
@@ -4998,8 +5033,8 @@
         <w:tblLook w:val="0000" w:firstRow="0" w:lastRow="0" w:firstColumn="0" w:lastColumn="0" w:noHBand="0" w:noVBand="0"/>
       </w:tblPr>
       <w:tblGrid>
-        <w:gridCol w:w="7199"/>
-        <w:gridCol w:w="7353"/>
+        <w:gridCol w:w="7384"/>
+        <w:gridCol w:w="7384"/>
       </w:tblGrid>
       <w:tr>
         <w:tc>
@@ -6617,7 +6652,7 @@
 </file>
 
 <file path=word/styles.xml><?xml version="1.0" encoding="utf-8"?>
-<w:styles xmlns:mc="http://schemas.openxmlformats.org/markup-compatibility/2006" xmlns:r="http://schemas.openxmlformats.org/officeDocument/2006/relationships" xmlns:w="http://schemas.openxmlformats.org/wordprocessingml/2006/main" xmlns:w14="http://schemas.microsoft.com/office/word/2010/wordml" xmlns:w15="http://schemas.microsoft.com/office/word/2012/wordml" xmlns:w16se="http://schemas.microsoft.com/office/word/2015/wordml/symex" mc:Ignorable="w14 w15 w16se">
+<w:styles xmlns:mc="http://schemas.openxmlformats.org/markup-compatibility/2006" xmlns:r="http://schemas.openxmlformats.org/officeDocument/2006/relationships" xmlns:w="http://schemas.openxmlformats.org/wordprocessingml/2006/main" xmlns:w14="http://schemas.microsoft.com/office/word/2010/wordml" mc:Ignorable="w14">
   <w:docDefaults>
     <w:rPrDefault>
       <w:rPr>
@@ -6627,7 +6662,7 @@
     </w:rPrDefault>
     <w:pPrDefault/>
   </w:docDefaults>
-  <w:latentStyles w:defLockedState="0" w:defUIPriority="0" w:defSemiHidden="0" w:defUnhideWhenUsed="0" w:defQFormat="0" w:count="371">
+  <w:latentStyles w:defLockedState="0" w:defUIPriority="0" w:defSemiHidden="0" w:defUnhideWhenUsed="0" w:defQFormat="0" w:count="267">
     <w:lsdException w:name="Normal" w:qFormat="1"/>
     <w:lsdException w:name="heading 1" w:qFormat="1"/>
     <w:lsdException w:name="heading 2" w:qFormat="1"/>
@@ -6798,110 +6833,355 @@
     <w:lsdException w:name="Book Title" w:uiPriority="33" w:qFormat="1"/>
     <w:lsdException w:name="Bibliography" w:semiHidden="1" w:uiPriority="37" w:unhideWhenUsed="1"/>
     <w:lsdException w:name="TOC Heading" w:semiHidden="1" w:uiPriority="39" w:unhideWhenUsed="1" w:qFormat="1"/>
-    <w:lsdException w:name="Plain Table 1" w:uiPriority="41"/>
-    <w:lsdException w:name="Plain Table 2" w:uiPriority="42"/>
-    <w:lsdException w:name="Plain Table 3" w:uiPriority="43"/>
-    <w:lsdException w:name="Plain Table 4" w:uiPriority="44"/>
-    <w:lsdException w:name="Plain Table 5" w:uiPriority="45"/>
-    <w:lsdException w:name="Grid Table Light" w:uiPriority="40"/>
-    <w:lsdException w:name="Grid Table 1 Light" w:uiPriority="46"/>
-    <w:lsdException w:name="Grid Table 2" w:uiPriority="47"/>
-    <w:lsdException w:name="Grid Table 3" w:uiPriority="48"/>
-    <w:lsdException w:name="Grid Table 4" w:uiPriority="49"/>
-    <w:lsdException w:name="Grid Table 5 Dark" w:uiPriority="50"/>
-    <w:lsdException w:name="Grid Table 6 Colorful" w:uiPriority="51"/>
-    <w:lsdException w:name="Grid Table 7 Colorful" w:uiPriority="52"/>
-    <w:lsdException w:name="Grid Table 1 Light Accent 1" w:uiPriority="46"/>
-    <w:lsdException w:name="Grid Table 2 Accent 1" w:uiPriority="47"/>
-    <w:lsdException w:name="Grid Table 3 Accent 1" w:uiPriority="48"/>
-    <w:lsdException w:name="Grid Table 4 Accent 1" w:uiPriority="49"/>
-    <w:lsdException w:name="Grid Table 5 Dark Accent 1" w:uiPriority="50"/>
-    <w:lsdException w:name="Grid Table 6 Colorful Accent 1" w:uiPriority="51"/>
-    <w:lsdException w:name="Grid Table 7 Colorful Accent 1" w:uiPriority="52"/>
-    <w:lsdException w:name="Grid Table 1 Light Accent 2" w:uiPriority="46"/>
-    <w:lsdException w:name="Grid Table 2 Accent 2" w:uiPriority="47"/>
-    <w:lsdException w:name="Grid Table 3 Accent 2" w:uiPriority="48"/>
-    <w:lsdException w:name="Grid Table 4 Accent 2" w:uiPriority="49"/>
-    <w:lsdException w:name="Grid Table 5 Dark Accent 2" w:uiPriority="50"/>
-    <w:lsdException w:name="Grid Table 6 Colorful Accent 2" w:uiPriority="51"/>
-    <w:lsdException w:name="Grid Table 7 Colorful Accent 2" w:uiPriority="52"/>
-    <w:lsdException w:name="Grid Table 1 Light Accent 3" w:uiPriority="46"/>
-    <w:lsdException w:name="Grid Table 2 Accent 3" w:uiPriority="47"/>
-    <w:lsdException w:name="Grid Table 3 Accent 3" w:uiPriority="48"/>
-    <w:lsdException w:name="Grid Table 4 Accent 3" w:uiPriority="49"/>
-    <w:lsdException w:name="Grid Table 5 Dark Accent 3" w:uiPriority="50"/>
-    <w:lsdException w:name="Grid Table 6 Colorful Accent 3" w:uiPriority="51"/>
-    <w:lsdException w:name="Grid Table 7 Colorful Accent 3" w:uiPriority="52"/>
-    <w:lsdException w:name="Grid Table 1 Light Accent 4" w:uiPriority="46"/>
-    <w:lsdException w:name="Grid Table 2 Accent 4" w:uiPriority="47"/>
-    <w:lsdException w:name="Grid Table 3 Accent 4" w:uiPriority="48"/>
-    <w:lsdException w:name="Grid Table 4 Accent 4" w:uiPriority="49"/>
-    <w:lsdException w:name="Grid Table 5 Dark Accent 4" w:uiPriority="50"/>
-    <w:lsdException w:name="Grid Table 6 Colorful Accent 4" w:uiPriority="51"/>
-    <w:lsdException w:name="Grid Table 7 Colorful Accent 4" w:uiPriority="52"/>
-    <w:lsdException w:name="Grid Table 1 Light Accent 5" w:uiPriority="46"/>
-    <w:lsdException w:name="Grid Table 2 Accent 5" w:uiPriority="47"/>
-    <w:lsdException w:name="Grid Table 3 Accent 5" w:uiPriority="48"/>
-    <w:lsdException w:name="Grid Table 4 Accent 5" w:uiPriority="49"/>
-    <w:lsdException w:name="Grid Table 5 Dark Accent 5" w:uiPriority="50"/>
-    <w:lsdException w:name="Grid Table 6 Colorful Accent 5" w:uiPriority="51"/>
-    <w:lsdException w:name="Grid Table 7 Colorful Accent 5" w:uiPriority="52"/>
-    <w:lsdException w:name="Grid Table 1 Light Accent 6" w:uiPriority="46"/>
-    <w:lsdException w:name="Grid Table 2 Accent 6" w:uiPriority="47"/>
-    <w:lsdException w:name="Grid Table 3 Accent 6" w:uiPriority="48"/>
-    <w:lsdException w:name="Grid Table 4 Accent 6" w:uiPriority="49"/>
-    <w:lsdException w:name="Grid Table 5 Dark Accent 6" w:uiPriority="50"/>
-    <w:lsdException w:name="Grid Table 6 Colorful Accent 6" w:uiPriority="51"/>
-    <w:lsdException w:name="Grid Table 7 Colorful Accent 6" w:uiPriority="52"/>
-    <w:lsdException w:name="List Table 1 Light" w:uiPriority="46"/>
-    <w:lsdException w:name="List Table 2" w:uiPriority="47"/>
-    <w:lsdException w:name="List Table 3" w:uiPriority="48"/>
-    <w:lsdException w:name="List Table 4" w:uiPriority="49"/>
-    <w:lsdException w:name="List Table 5 Dark" w:uiPriority="50"/>
-    <w:lsdException w:name="List Table 6 Colorful" w:uiPriority="51"/>
-    <w:lsdException w:name="List Table 7 Colorful" w:uiPriority="52"/>
-    <w:lsdException w:name="List Table 1 Light Accent 1" w:uiPriority="46"/>
-    <w:lsdException w:name="List Table 2 Accent 1" w:uiPriority="47"/>
-    <w:lsdException w:name="List Table 3 Accent 1" w:uiPriority="48"/>
-    <w:lsdException w:name="List Table 4 Accent 1" w:uiPriority="49"/>
-    <w:lsdException w:name="List Table 5 Dark Accent 1" w:uiPriority="50"/>
-    <w:lsdException w:name="List Table 6 Colorful Accent 1" w:uiPriority="51"/>
-    <w:lsdException w:name="List Table 7 Colorful Accent 1" w:uiPriority="52"/>
-    <w:lsdException w:name="List Table 1 Light Accent 2" w:uiPriority="46"/>
-    <w:lsdException w:name="List Table 2 Accent 2" w:uiPriority="47"/>
-    <w:lsdException w:name="List Table 3 Accent 2" w:uiPriority="48"/>
-    <w:lsdException w:name="List Table 4 Accent 2" w:uiPriority="49"/>
-    <w:lsdException w:name="List Table 5 Dark Accent 2" w:uiPriority="50"/>
-    <w:lsdException w:name="List Table 6 Colorful Accent 2" w:uiPriority="51"/>
-    <w:lsdException w:name="List Table 7 Colorful Accent 2" w:uiPriority="52"/>
-    <w:lsdException w:name="List Table 1 Light Accent 3" w:uiPriority="46"/>
-    <w:lsdException w:name="List Table 2 Accent 3" w:uiPriority="47"/>
-    <w:lsdException w:name="List Table 3 Accent 3" w:uiPriority="48"/>
-    <w:lsdException w:name="List Table 4 Accent 3" w:uiPriority="49"/>
-    <w:lsdException w:name="List Table 5 Dark Accent 3" w:uiPriority="50"/>
-    <w:lsdException w:name="List Table 6 Colorful Accent 3" w:uiPriority="51"/>
-    <w:lsdException w:name="List Table 7 Colorful Accent 3" w:uiPriority="52"/>
-    <w:lsdException w:name="List Table 1 Light Accent 4" w:uiPriority="46"/>
-    <w:lsdException w:name="List Table 2 Accent 4" w:uiPriority="47"/>
-    <w:lsdException w:name="List Table 3 Accent 4" w:uiPriority="48"/>
-    <w:lsdException w:name="List Table 4 Accent 4" w:uiPriority="49"/>
-    <w:lsdException w:name="List Table 5 Dark Accent 4" w:uiPriority="50"/>
-    <w:lsdException w:name="List Table 6 Colorful Accent 4" w:uiPriority="51"/>
-    <w:lsdException w:name="List Table 7 Colorful Accent 4" w:uiPriority="52"/>
-    <w:lsdException w:name="List Table 1 Light Accent 5" w:uiPriority="46"/>
-    <w:lsdException w:name="List Table 2 Accent 5" w:uiPriority="47"/>
-    <w:lsdException w:name="List Table 3 Accent 5" w:uiPriority="48"/>
-    <w:lsdException w:name="List Table 4 Accent 5" w:uiPriority="49"/>
-    <w:lsdException w:name="List Table 5 Dark Accent 5" w:uiPriority="50"/>
-    <w:lsdException w:name="List Table 6 Colorful Accent 5" w:uiPriority="51"/>
-    <w:lsdException w:name="List Table 7 Colorful Accent 5" w:uiPriority="52"/>
-    <w:lsdException w:name="List Table 1 Light Accent 6" w:uiPriority="46"/>
-    <w:lsdException w:name="List Table 2 Accent 6" w:uiPriority="47"/>
-    <w:lsdException w:name="List Table 3 Accent 6" w:uiPriority="48"/>
-    <w:lsdException w:name="List Table 4 Accent 6" w:uiPriority="49"/>
-    <w:lsdException w:name="List Table 5 Dark Accent 6" w:uiPriority="50"/>
-    <w:lsdException w:name="List Table 6 Colorful Accent 6" w:uiPriority="51"/>
-    <w:lsdException w:name="List Table 7 Colorful Accent 6" w:uiPriority="52"/>
+  </w:latentStyles>
+  <w:style w:type="paragraph" w:default="1" w:styleId="a">
+    <w:name w:val="Normal"/>
+    <w:qFormat/>
+    <w:rsid w:val="00C4736B"/>
+    <w:pPr>
+      <w:autoSpaceDE w:val="0"/>
+      <w:autoSpaceDN w:val="0"/>
+    </w:pPr>
+    <w:rPr>
+      <w:sz w:val="24"/>
+      <w:szCs w:val="24"/>
+    </w:rPr>
+  </w:style>
+  <w:style w:type="paragraph" w:styleId="1">
+    <w:name w:val="heading 1"/>
+    <w:basedOn w:val="a"/>
+    <w:next w:val="a"/>
+    <w:qFormat/>
+    <w:pPr>
+      <w:keepNext/>
+      <w:jc w:val="center"/>
+      <w:outlineLvl w:val="0"/>
+    </w:pPr>
+    <w:rPr>
+      <w:spacing w:val="82"/>
+      <w:sz w:val="32"/>
+      <w:szCs w:val="32"/>
+    </w:rPr>
+  </w:style>
+  <w:style w:type="paragraph" w:styleId="2">
+    <w:name w:val="heading 2"/>
+    <w:basedOn w:val="a"/>
+    <w:next w:val="a"/>
+    <w:qFormat/>
+    <w:pPr>
+      <w:keepNext/>
+      <w:jc w:val="center"/>
+      <w:outlineLvl w:val="1"/>
+    </w:pPr>
+    <w:rPr>
+      <w:b/>
+      <w:bCs/>
+      <w:color w:val="000000"/>
+    </w:rPr>
+  </w:style>
+  <w:style w:type="paragraph" w:styleId="3">
+    <w:name w:val="heading 3"/>
+    <w:basedOn w:val="a"/>
+    <w:next w:val="a"/>
+    <w:qFormat/>
+    <w:pPr>
+      <w:keepNext/>
+      <w:jc w:val="center"/>
+      <w:outlineLvl w:val="2"/>
+    </w:pPr>
+    <w:rPr>
+      <w:b/>
+      <w:bCs/>
+      <w:color w:val="000000"/>
+      <w:sz w:val="22"/>
+      <w:szCs w:val="22"/>
+    </w:rPr>
+  </w:style>
+  <w:style w:type="paragraph" w:styleId="4">
+    <w:name w:val="heading 4"/>
+    <w:basedOn w:val="a"/>
+    <w:next w:val="a"/>
+    <w:qFormat/>
+    <w:pPr>
+      <w:keepNext/>
+      <w:jc w:val="both"/>
+      <w:outlineLvl w:val="3"/>
+    </w:pPr>
+    <w:rPr>
+      <w:b/>
+      <w:bCs/>
+      <w:color w:val="000000"/>
+    </w:rPr>
+  </w:style>
+  <w:style w:type="character" w:default="1" w:styleId="a0">
+    <w:name w:val="Default Paragraph Font"/>
+    <w:uiPriority w:val="1"/>
+    <w:semiHidden/>
+    <w:unhideWhenUsed/>
+  </w:style>
+  <w:style w:type="table" w:default="1" w:styleId="a1">
+    <w:name w:val="Normal Table"/>
+    <w:uiPriority w:val="99"/>
+    <w:semiHidden/>
+    <w:unhideWhenUsed/>
+    <w:tblPr>
+      <w:tblInd w:w="0" w:type="dxa"/>
+      <w:tblCellMar>
+        <w:top w:w="0" w:type="dxa"/>
+        <w:left w:w="108" w:type="dxa"/>
+        <w:bottom w:w="0" w:type="dxa"/>
+        <w:right w:w="108" w:type="dxa"/>
+      </w:tblCellMar>
+    </w:tblPr>
+  </w:style>
+  <w:style w:type="numbering" w:default="1" w:styleId="a2">
+    <w:name w:val="No List"/>
+    <w:uiPriority w:val="99"/>
+    <w:semiHidden/>
+    <w:unhideWhenUsed/>
+  </w:style>
+  <w:style w:type="character" w:customStyle="1" w:styleId="a3">
+    <w:name w:val="Основной шрифт"/>
+  </w:style>
+  <w:style w:type="paragraph" w:customStyle="1" w:styleId="a4">
+    <w:name w:val="Подстр"/>
+    <w:basedOn w:val="a"/>
+    <w:pPr>
+      <w:widowControl w:val="0"/>
+      <w:tabs>
+        <w:tab w:val="left" w:pos="2244"/>
+      </w:tabs>
+      <w:spacing w:line="204" w:lineRule="auto"/>
+      <w:jc w:val="center"/>
+    </w:pPr>
+    <w:rPr>
+      <w:rFonts w:ascii="Arial Narrow" w:hAnsi="Arial Narrow"/>
+      <w:sz w:val="16"/>
+      <w:szCs w:val="16"/>
+    </w:rPr>
+  </w:style>
+  <w:style w:type="paragraph" w:styleId="a5">
+    <w:name w:val="Body Text"/>
+    <w:basedOn w:val="a"/>
+    <w:rPr>
+      <w:sz w:val="18"/>
+      <w:szCs w:val="18"/>
+    </w:rPr>
+  </w:style>
+  <w:style w:type="paragraph" w:styleId="a6">
+    <w:name w:val="Body Text Indent"/>
+    <w:basedOn w:val="a"/>
+    <w:pPr>
+      <w:ind w:firstLine="420"/>
+      <w:jc w:val="both"/>
+    </w:pPr>
+    <w:rPr>
+      <w:sz w:val="22"/>
+      <w:szCs w:val="22"/>
+    </w:rPr>
+  </w:style>
+  <w:style w:type="paragraph" w:styleId="30">
+    <w:name w:val="Body Text 3"/>
+    <w:basedOn w:val="a"/>
+    <w:rPr>
+      <w:sz w:val="22"/>
+      <w:szCs w:val="22"/>
+    </w:rPr>
+  </w:style>
+  <w:style w:type="paragraph" w:customStyle="1" w:styleId="10">
+    <w:name w:val="Текст выноски1"/>
+    <w:basedOn w:val="a"/>
+    <w:rPr>
+      <w:rFonts w:ascii="Tahoma" w:hAnsi="Tahoma" w:cs="Tahoma"/>
+      <w:sz w:val="16"/>
+      <w:szCs w:val="16"/>
+    </w:rPr>
+  </w:style>
+</w:styles>
+</file>
+
+<file path=word/stylesWithEffects.xml><?xml version="1.0" encoding="utf-8"?>
+<w:styles xmlns:wpc="http://schemas.microsoft.com/office/word/2010/wordprocessingCanvas" xmlns:mc="http://schemas.openxmlformats.org/markup-compatibility/2006" xmlns:o="urn:schemas-microsoft-com:office:office" xmlns:r="http://schemas.openxmlformats.org/officeDocument/2006/relationships" xmlns:m="http://schemas.openxmlformats.org/officeDocument/2006/math" xmlns:v="urn:schemas-microsoft-com:vml" xmlns:wp14="http://schemas.microsoft.com/office/word/2010/wordprocessingDrawing" xmlns:wp="http://schemas.openxmlformats.org/drawingml/2006/wordprocessingDrawing" xmlns:w10="urn:schemas-microsoft-com:office:word" xmlns:w="http://schemas.openxmlformats.org/wordprocessingml/2006/main" xmlns:w14="http://schemas.microsoft.com/office/word/2010/wordml" xmlns:wpg="http://schemas.microsoft.com/office/word/2010/wordprocessingGroup" xmlns:wpi="http://schemas.microsoft.com/office/word/2010/wordprocessingInk" xmlns:wne="http://schemas.microsoft.com/office/word/2006/wordml" xmlns:wps="http://schemas.microsoft.com/office/word/2010/wordprocessingShape" mc:Ignorable="w14 wp14">
+  <w:docDefaults>
+    <w:rPrDefault>
+      <w:rPr>
+        <w:rFonts w:ascii="Times New Roman" w:eastAsia="Times New Roman" w:hAnsi="Times New Roman" w:cs="Times New Roman"/>
+        <w:lang w:val="ru-RU" w:eastAsia="ru-RU" w:bidi="ar-SA"/>
+      </w:rPr>
+    </w:rPrDefault>
+    <w:pPrDefault/>
+  </w:docDefaults>
+  <w:latentStyles w:defLockedState="0" w:defUIPriority="0" w:defSemiHidden="0" w:defUnhideWhenUsed="0" w:defQFormat="0" w:count="267">
+    <w:lsdException w:name="Normal" w:qFormat="1"/>
+    <w:lsdException w:name="heading 1" w:qFormat="1"/>
+    <w:lsdException w:name="heading 2" w:qFormat="1"/>
+    <w:lsdException w:name="heading 3" w:qFormat="1"/>
+    <w:lsdException w:name="heading 4" w:qFormat="1"/>
+    <w:lsdException w:name="heading 5" w:semiHidden="1" w:unhideWhenUsed="1" w:qFormat="1"/>
+    <w:lsdException w:name="heading 6" w:semiHidden="1" w:unhideWhenUsed="1" w:qFormat="1"/>
+    <w:lsdException w:name="heading 7" w:semiHidden="1" w:unhideWhenUsed="1" w:qFormat="1"/>
+    <w:lsdException w:name="heading 8" w:semiHidden="1" w:unhideWhenUsed="1" w:qFormat="1"/>
+    <w:lsdException w:name="heading 9" w:semiHidden="1" w:unhideWhenUsed="1" w:qFormat="1"/>
+    <w:lsdException w:name="caption" w:semiHidden="1" w:unhideWhenUsed="1" w:qFormat="1"/>
+    <w:lsdException w:name="Title" w:qFormat="1"/>
+    <w:lsdException w:name="Subtitle" w:qFormat="1"/>
+    <w:lsdException w:name="Strong" w:qFormat="1"/>
+    <w:lsdException w:name="Emphasis" w:qFormat="1"/>
+    <w:lsdException w:name="Normal Table" w:semiHidden="1" w:unhideWhenUsed="1"/>
+    <w:lsdException w:name="Table Simple 1" w:semiHidden="1" w:unhideWhenUsed="1"/>
+    <w:lsdException w:name="Table Simple 2" w:semiHidden="1" w:unhideWhenUsed="1"/>
+    <w:lsdException w:name="Table Simple 3" w:semiHidden="1" w:unhideWhenUsed="1"/>
+    <w:lsdException w:name="Table Classic 1" w:semiHidden="1" w:unhideWhenUsed="1"/>
+    <w:lsdException w:name="Table Classic 2" w:semiHidden="1" w:unhideWhenUsed="1"/>
+    <w:lsdException w:name="Table Classic 3" w:semiHidden="1" w:unhideWhenUsed="1"/>
+    <w:lsdException w:name="Table Classic 4" w:semiHidden="1" w:unhideWhenUsed="1"/>
+    <w:lsdException w:name="Table Colorful 1" w:semiHidden="1" w:unhideWhenUsed="1"/>
+    <w:lsdException w:name="Table Colorful 2" w:semiHidden="1" w:unhideWhenUsed="1"/>
+    <w:lsdException w:name="Table Colorful 3" w:semiHidden="1" w:unhideWhenUsed="1"/>
+    <w:lsdException w:name="Table Columns 1" w:semiHidden="1" w:unhideWhenUsed="1"/>
+    <w:lsdException w:name="Table Columns 2" w:semiHidden="1" w:unhideWhenUsed="1"/>
+    <w:lsdException w:name="Table Columns 3" w:semiHidden="1" w:unhideWhenUsed="1"/>
+    <w:lsdException w:name="Table Columns 4" w:semiHidden="1" w:unhideWhenUsed="1"/>
+    <w:lsdException w:name="Table Columns 5" w:semiHidden="1" w:unhideWhenUsed="1"/>
+    <w:lsdException w:name="Table Grid 1" w:semiHidden="1" w:unhideWhenUsed="1"/>
+    <w:lsdException w:name="Table Grid 2" w:semiHidden="1" w:unhideWhenUsed="1"/>
+    <w:lsdException w:name="Table Grid 3" w:semiHidden="1" w:unhideWhenUsed="1"/>
+    <w:lsdException w:name="Table Grid 4" w:semiHidden="1" w:unhideWhenUsed="1"/>
+    <w:lsdException w:name="Table Grid 5" w:semiHidden="1" w:unhideWhenUsed="1"/>
+    <w:lsdException w:name="Table Grid 6" w:semiHidden="1" w:unhideWhenUsed="1"/>
+    <w:lsdException w:name="Table Grid 7" w:semiHidden="1" w:unhideWhenUsed="1"/>
+    <w:lsdException w:name="Table Grid 8" w:semiHidden="1" w:unhideWhenUsed="1"/>
+    <w:lsdException w:name="Table List 1" w:semiHidden="1" w:unhideWhenUsed="1"/>
+    <w:lsdException w:name="Table List 2" w:semiHidden="1" w:unhideWhenUsed="1"/>
+    <w:lsdException w:name="Table List 3" w:semiHidden="1" w:unhideWhenUsed="1"/>
+    <w:lsdException w:name="Table List 4" w:semiHidden="1" w:unhideWhenUsed="1"/>
+    <w:lsdException w:name="Table List 5" w:semiHidden="1" w:unhideWhenUsed="1"/>
+    <w:lsdException w:name="Table List 6" w:semiHidden="1" w:unhideWhenUsed="1"/>
+    <w:lsdException w:name="Table List 7" w:semiHidden="1" w:unhideWhenUsed="1"/>
+    <w:lsdException w:name="Table List 8" w:semiHidden="1" w:unhideWhenUsed="1"/>
+    <w:lsdException w:name="Table 3D effects 1" w:semiHidden="1" w:unhideWhenUsed="1"/>
+    <w:lsdException w:name="Table 3D effects 2" w:semiHidden="1" w:unhideWhenUsed="1"/>
+    <w:lsdException w:name="Table 3D effects 3" w:semiHidden="1" w:unhideWhenUsed="1"/>
+    <w:lsdException w:name="Table Contemporary" w:semiHidden="1" w:unhideWhenUsed="1"/>
+    <w:lsdException w:name="Table Elegant" w:semiHidden="1" w:unhideWhenUsed="1"/>
+    <w:lsdException w:name="Table Professional" w:semiHidden="1" w:unhideWhenUsed="1"/>
+    <w:lsdException w:name="Table Subtle 1" w:semiHidden="1" w:unhideWhenUsed="1"/>
+    <w:lsdException w:name="Table Subtle 2" w:semiHidden="1" w:unhideWhenUsed="1"/>
+    <w:lsdException w:name="Table Web 1" w:semiHidden="1" w:unhideWhenUsed="1"/>
+    <w:lsdException w:name="Table Web 2" w:semiHidden="1" w:unhideWhenUsed="1"/>
+    <w:lsdException w:name="Table Web 3" w:semiHidden="1" w:unhideWhenUsed="1"/>
+    <w:lsdException w:name="Table Theme" w:semiHidden="1" w:unhideWhenUsed="1"/>
+    <w:lsdException w:name="Placeholder Text" w:semiHidden="1" w:uiPriority="99"/>
+    <w:lsdException w:name="No Spacing" w:uiPriority="1" w:qFormat="1"/>
+    <w:lsdException w:name="Light Shading" w:uiPriority="60"/>
+    <w:lsdException w:name="Light List" w:uiPriority="61"/>
+    <w:lsdException w:name="Light Grid" w:uiPriority="62"/>
+    <w:lsdException w:name="Medium Shading 1" w:uiPriority="63"/>
+    <w:lsdException w:name="Medium Shading 2" w:uiPriority="64"/>
+    <w:lsdException w:name="Medium List 1" w:uiPriority="65"/>
+    <w:lsdException w:name="Medium List 2" w:uiPriority="66"/>
+    <w:lsdException w:name="Medium Grid 1" w:uiPriority="67"/>
+    <w:lsdException w:name="Medium Grid 2" w:uiPriority="68"/>
+    <w:lsdException w:name="Medium Grid 3" w:uiPriority="69"/>
+    <w:lsdException w:name="Dark List" w:uiPriority="70"/>
+    <w:lsdException w:name="Colorful Shading" w:uiPriority="71"/>
+    <w:lsdException w:name="Colorful List" w:uiPriority="72"/>
+    <w:lsdException w:name="Colorful Grid" w:uiPriority="73"/>
+    <w:lsdException w:name="Light Shading Accent 1" w:uiPriority="60"/>
+    <w:lsdException w:name="Light List Accent 1" w:uiPriority="61"/>
+    <w:lsdException w:name="Light Grid Accent 1" w:uiPriority="62"/>
+    <w:lsdException w:name="Medium Shading 1 Accent 1" w:uiPriority="63"/>
+    <w:lsdException w:name="Medium Shading 2 Accent 1" w:uiPriority="64"/>
+    <w:lsdException w:name="Medium List 1 Accent 1" w:uiPriority="65"/>
+    <w:lsdException w:name="Revision" w:semiHidden="1" w:uiPriority="99"/>
+    <w:lsdException w:name="List Paragraph" w:uiPriority="34" w:qFormat="1"/>
+    <w:lsdException w:name="Quote" w:uiPriority="29" w:qFormat="1"/>
+    <w:lsdException w:name="Intense Quote" w:uiPriority="30" w:qFormat="1"/>
+    <w:lsdException w:name="Medium List 2 Accent 1" w:uiPriority="66"/>
+    <w:lsdException w:name="Medium Grid 1 Accent 1" w:uiPriority="67"/>
+    <w:lsdException w:name="Medium Grid 2 Accent 1" w:uiPriority="68"/>
+    <w:lsdException w:name="Medium Grid 3 Accent 1" w:uiPriority="69"/>
+    <w:lsdException w:name="Dark List Accent 1" w:uiPriority="70"/>
+    <w:lsdException w:name="Colorful Shading Accent 1" w:uiPriority="71"/>
+    <w:lsdException w:name="Colorful List Accent 1" w:uiPriority="72"/>
+    <w:lsdException w:name="Colorful Grid Accent 1" w:uiPriority="73"/>
+    <w:lsdException w:name="Light Shading Accent 2" w:uiPriority="60"/>
+    <w:lsdException w:name="Light List Accent 2" w:uiPriority="61"/>
+    <w:lsdException w:name="Light Grid Accent 2" w:uiPriority="62"/>
+    <w:lsdException w:name="Medium Shading 1 Accent 2" w:uiPriority="63"/>
+    <w:lsdException w:name="Medium Shading 2 Accent 2" w:uiPriority="64"/>
+    <w:lsdException w:name="Medium List 1 Accent 2" w:uiPriority="65"/>
+    <w:lsdException w:name="Medium List 2 Accent 2" w:uiPriority="66"/>
+    <w:lsdException w:name="Medium Grid 1 Accent 2" w:uiPriority="67"/>
+    <w:lsdException w:name="Medium Grid 2 Accent 2" w:uiPriority="68"/>
+    <w:lsdException w:name="Medium Grid 3 Accent 2" w:uiPriority="69"/>
+    <w:lsdException w:name="Dark List Accent 2" w:uiPriority="70"/>
+    <w:lsdException w:name="Colorful Shading Accent 2" w:uiPriority="71"/>
+    <w:lsdException w:name="Colorful List Accent 2" w:uiPriority="72"/>
+    <w:lsdException w:name="Colorful Grid Accent 2" w:uiPriority="73"/>
+    <w:lsdException w:name="Light Shading Accent 3" w:uiPriority="60"/>
+    <w:lsdException w:name="Light List Accent 3" w:uiPriority="61"/>
+    <w:lsdException w:name="Light Grid Accent 3" w:uiPriority="62"/>
+    <w:lsdException w:name="Medium Shading 1 Accent 3" w:uiPriority="63"/>
+    <w:lsdException w:name="Medium Shading 2 Accent 3" w:uiPriority="64"/>
+    <w:lsdException w:name="Medium List 1 Accent 3" w:uiPriority="65"/>
+    <w:lsdException w:name="Medium List 2 Accent 3" w:uiPriority="66"/>
+    <w:lsdException w:name="Medium Grid 1 Accent 3" w:uiPriority="67"/>
+    <w:lsdException w:name="Medium Grid 2 Accent 3" w:uiPriority="68"/>
+    <w:lsdException w:name="Medium Grid 3 Accent 3" w:uiPriority="69"/>
+    <w:lsdException w:name="Dark List Accent 3" w:uiPriority="70"/>
+    <w:lsdException w:name="Colorful Shading Accent 3" w:uiPriority="71"/>
+    <w:lsdException w:name="Colorful List Accent 3" w:uiPriority="72"/>
+    <w:lsdException w:name="Colorful Grid Accent 3" w:uiPriority="73"/>
+    <w:lsdException w:name="Light Shading Accent 4" w:uiPriority="60"/>
+    <w:lsdException w:name="Light List Accent 4" w:uiPriority="61"/>
+    <w:lsdException w:name="Light Grid Accent 4" w:uiPriority="62"/>
+    <w:lsdException w:name="Medium Shading 1 Accent 4" w:uiPriority="63"/>
+    <w:lsdException w:name="Medium Shading 2 Accent 4" w:uiPriority="64"/>
+    <w:lsdException w:name="Medium List 1 Accent 4" w:uiPriority="65"/>
+    <w:lsdException w:name="Medium List 2 Accent 4" w:uiPriority="66"/>
+    <w:lsdException w:name="Medium Grid 1 Accent 4" w:uiPriority="67"/>
+    <w:lsdException w:name="Medium Grid 2 Accent 4" w:uiPriority="68"/>
+    <w:lsdException w:name="Medium Grid 3 Accent 4" w:uiPriority="69"/>
+    <w:lsdException w:name="Dark List Accent 4" w:uiPriority="70"/>
+    <w:lsdException w:name="Colorful Shading Accent 4" w:uiPriority="71"/>
+    <w:lsdException w:name="Colorful List Accent 4" w:uiPriority="72"/>
+    <w:lsdException w:name="Colorful Grid Accent 4" w:uiPriority="73"/>
+    <w:lsdException w:name="Light Shading Accent 5" w:uiPriority="60"/>
+    <w:lsdException w:name="Light List Accent 5" w:uiPriority="61"/>
+    <w:lsdException w:name="Light Grid Accent 5" w:uiPriority="62"/>
+    <w:lsdException w:name="Medium Shading 1 Accent 5" w:uiPriority="63"/>
+    <w:lsdException w:name="Medium Shading 2 Accent 5" w:uiPriority="64"/>
+    <w:lsdException w:name="Medium List 1 Accent 5" w:uiPriority="65"/>
+    <w:lsdException w:name="Medium List 2 Accent 5" w:uiPriority="66"/>
+    <w:lsdException w:name="Medium Grid 1 Accent 5" w:uiPriority="67"/>
+    <w:lsdException w:name="Medium Grid 2 Accent 5" w:uiPriority="68"/>
+    <w:lsdException w:name="Medium Grid 3 Accent 5" w:uiPriority="69"/>
+    <w:lsdException w:name="Dark List Accent 5" w:uiPriority="70"/>
+    <w:lsdException w:name="Colorful Shading Accent 5" w:uiPriority="71"/>
+    <w:lsdException w:name="Colorful List Accent 5" w:uiPriority="72"/>
+    <w:lsdException w:name="Colorful Grid Accent 5" w:uiPriority="73"/>
+    <w:lsdException w:name="Light Shading Accent 6" w:uiPriority="60"/>
+    <w:lsdException w:name="Light List Accent 6" w:uiPriority="61"/>
+    <w:lsdException w:name="Light Grid Accent 6" w:uiPriority="62"/>
+    <w:lsdException w:name="Medium Shading 1 Accent 6" w:uiPriority="63"/>
+    <w:lsdException w:name="Medium Shading 2 Accent 6" w:uiPriority="64"/>
+    <w:lsdException w:name="Medium List 1 Accent 6" w:uiPriority="65"/>
+    <w:lsdException w:name="Medium List 2 Accent 6" w:uiPriority="66"/>
+    <w:lsdException w:name="Medium Grid 1 Accent 6" w:uiPriority="67"/>
+    <w:lsdException w:name="Medium Grid 2 Accent 6" w:uiPriority="68"/>
+    <w:lsdException w:name="Medium Grid 3 Accent 6" w:uiPriority="69"/>
+    <w:lsdException w:name="Dark List Accent 6" w:uiPriority="70"/>
+    <w:lsdException w:name="Colorful Shading Accent 6" w:uiPriority="71"/>
+    <w:lsdException w:name="Colorful List Accent 6" w:uiPriority="72"/>
+    <w:lsdException w:name="Colorful Grid Accent 6" w:uiPriority="73"/>
+    <w:lsdException w:name="Subtle Emphasis" w:uiPriority="19" w:qFormat="1"/>
+    <w:lsdException w:name="Intense Emphasis" w:uiPriority="21" w:qFormat="1"/>
+    <w:lsdException w:name="Subtle Reference" w:uiPriority="31" w:qFormat="1"/>
+    <w:lsdException w:name="Intense Reference" w:uiPriority="32" w:qFormat="1"/>
+    <w:lsdException w:name="Book Title" w:uiPriority="33" w:qFormat="1"/>
+    <w:lsdException w:name="Bibliography" w:semiHidden="1" w:uiPriority="37" w:unhideWhenUsed="1"/>
+    <w:lsdException w:name="TOC Heading" w:semiHidden="1" w:uiPriority="39" w:unhideWhenUsed="1" w:qFormat="1"/>
   </w:latentStyles>
   <w:style w:type="paragraph" w:default="1" w:styleId="a">
     <w:name w:val="Normal"/>
@@ -7324,7 +7604,7 @@
   <a:extraClrSchemeLst/>
   <a:extLst>
     <a:ext uri="{05A4C25C-085E-4340-85A3-A5531E510DB2}">
-      <thm15:themeFamily xmlns:thm15="http://schemas.microsoft.com/office/thememl/2012/main" name="Office Theme" id="{62F939B6-93AF-4DB8-9C6B-D6C7DFDC589F}" vid="{4A3C46E8-61CC-4603-A589-7422A47A8E4A}"/>
+      <thm15:themeFamily xmlns="" xmlns:thm15="http://schemas.microsoft.com/office/thememl/2012/main" name="Office Theme" id="{62F939B6-93AF-4DB8-9C6B-D6C7DFDC589F}" vid="{4A3C46E8-61CC-4603-A589-7422A47A8E4A}"/>
     </a:ext>
   </a:extLst>
 </a:theme>

</xml_diff>